<commit_message>
adapted to the choice of sort as utility
</commit_message>
<xml_diff>
--- a/Proposal.docx
+++ b/Proposal.docx
@@ -25,13 +25,31 @@
         <w:rPr>
           <w:lang w:val="en-GB"/>
         </w:rPr>
-        <w:t xml:space="preserve"> a</w:t>
-      </w:r>
-      <w:r>
-        <w:rPr>
-          <w:lang w:val="en-GB"/>
-        </w:rPr>
-        <w:t xml:space="preserve"> core utility in Rust</w:t>
+        <w:t xml:space="preserve"> </w:t>
+      </w:r>
+      <w:r>
+        <w:rPr>
+          <w:lang w:val="en-GB"/>
+        </w:rPr>
+        <w:t>the</w:t>
+      </w:r>
+      <w:r>
+        <w:rPr>
+          <w:lang w:val="en-GB"/>
+        </w:rPr>
+        <w:t xml:space="preserve"> core utility</w:t>
+      </w:r>
+      <w:r>
+        <w:rPr>
+          <w:lang w:val="en-GB"/>
+        </w:rPr>
+        <w:t xml:space="preserve"> sort</w:t>
+      </w:r>
+      <w:r>
+        <w:rPr>
+          <w:lang w:val="en-GB"/>
+        </w:rPr>
+        <w:t xml:space="preserve"> in Rust</w:t>
       </w:r>
     </w:p>
     <w:p>
@@ -359,6 +377,12 @@
         <w:rPr>
           <w:lang w:val="en-GB"/>
         </w:rPr>
+        <w:t>, specifically the sort utility,</w:t>
+      </w:r>
+      <w:r>
+        <w:rPr>
+          <w:lang w:val="en-GB"/>
+        </w:rPr>
         <w:t xml:space="preserve"> by employing Rust’s distinct features while comparing it to the </w:t>
       </w:r>
       <w:r>
@@ -371,7 +395,13 @@
         <w:rPr>
           <w:lang w:val="en-GB"/>
         </w:rPr>
-        <w:t>. Apart from that, there is lots of documentation available that enables us to thoroughly study the Rust features.</w:t>
+        <w:t>. Apart from that, there is lots of documentation available that enables us to tho</w:t>
+      </w:r>
+      <w:r>
+        <w:rPr>
+          <w:lang w:val="en-GB"/>
+        </w:rPr>
+        <w:t>roughly study the Rust features as well as the core utility itself.</w:t>
       </w:r>
     </w:p>
     <w:p>
@@ -413,19 +443,31 @@
         <w:rPr>
           <w:lang w:val="en-GB"/>
         </w:rPr>
-        <w:t xml:space="preserve"> us to get started with programming in Rust. We plan to meet up twice a week in order to discuss our insights. Thus, the first of the two weeks until the due date for the background report will serve for studying the material. Next, we will study the core utilities written in C and learn how they interact with the operating system. Doing this, we want to figure out </w:t>
-      </w:r>
-      <w:r>
-        <w:rPr>
-          <w:lang w:val="en-GB"/>
-        </w:rPr>
-        <w:t xml:space="preserve">specifically </w:t>
-      </w:r>
-      <w:r>
-        <w:rPr>
-          <w:lang w:val="en-GB"/>
-        </w:rPr>
-        <w:t xml:space="preserve">which core utilities will exhibit Rust's strengths. Our insights from these study sessions </w:t>
+        <w:t xml:space="preserve"> us to get started with programming in Rust. We plan to meet up twice a week in order to discuss our insights. Thus, the first of the two weeks until the due date for the background report will serve for studying the material. Next</w:t>
+      </w:r>
+      <w:r>
+        <w:rPr>
+          <w:lang w:val="en-GB"/>
+        </w:rPr>
+        <w:t>, we will study the core utility sort</w:t>
+      </w:r>
+      <w:r>
+        <w:rPr>
+          <w:lang w:val="en-GB"/>
+        </w:rPr>
+        <w:t xml:space="preserve"> written in C and learn how they inte</w:t>
+      </w:r>
+      <w:r>
+        <w:rPr>
+          <w:lang w:val="en-GB"/>
+        </w:rPr>
+        <w:t xml:space="preserve">ract with the operating system. </w:t>
+      </w:r>
+      <w:r>
+        <w:rPr>
+          <w:lang w:val="en-GB"/>
+        </w:rPr>
+        <w:t xml:space="preserve">Our insights from these study sessions </w:t>
       </w:r>
       <w:r>
         <w:rPr>
@@ -450,6 +492,36 @@
           <w:lang w:val="en-GB"/>
         </w:rPr>
         <w:t xml:space="preserve"> synthesized in the background report during the second week.</w:t>
+      </w:r>
+      <w:r>
+        <w:rPr>
+          <w:lang w:val="en-GB"/>
+        </w:rPr>
+        <w:t xml:space="preserve"> </w:t>
+      </w:r>
+      <w:r>
+        <w:rPr>
+          <w:lang w:val="en-GB"/>
+        </w:rPr>
+        <w:t>Fo</w:t>
+      </w:r>
+      <w:r>
+        <w:rPr>
+          <w:lang w:val="en-GB"/>
+        </w:rPr>
+        <w:t>r the proof-of-concept, we plan to</w:t>
+      </w:r>
+      <w:r>
+        <w:rPr>
+          <w:lang w:val="en-GB"/>
+        </w:rPr>
+        <w:t xml:space="preserve"> analyze the source code of the core utility in question and mark the segments of code where Rust's fe</w:t>
+      </w:r>
+      <w:r>
+        <w:rPr>
+          <w:lang w:val="en-GB"/>
+        </w:rPr>
+        <w:t>atures would be well-applied as well as develop a frame for the Rust implementation.</w:t>
       </w:r>
     </w:p>
     <w:p>
@@ -465,43 +537,7 @@
         <w:rPr>
           <w:lang w:val="en-GB"/>
         </w:rPr>
-        <w:t>For the proof-of-concept, we plan to finally choose a specific core utility</w:t>
-      </w:r>
-      <w:r>
-        <w:rPr>
-          <w:lang w:val="en-GB"/>
-        </w:rPr>
-        <w:t>,</w:t>
-      </w:r>
-      <w:r>
-        <w:rPr>
-          <w:lang w:val="en-GB"/>
-        </w:rPr>
-        <w:t xml:space="preserve"> </w:t>
-      </w:r>
-      <w:r>
-        <w:rPr>
-          <w:lang w:val="en-GB"/>
-        </w:rPr>
-        <w:t>being careful that</w:t>
-      </w:r>
-      <w:r>
-        <w:rPr>
-          <w:lang w:val="en-GB"/>
-        </w:rPr>
-        <w:t xml:space="preserve"> our reach </w:t>
-      </w:r>
-      <w:r>
-        <w:rPr>
-          <w:lang w:val="en-GB"/>
-        </w:rPr>
-        <w:t>does not exceed</w:t>
-      </w:r>
-      <w:r>
-        <w:rPr>
-          <w:lang w:val="en-GB"/>
-        </w:rPr>
-        <w:t xml:space="preserve"> our grasp with respect to operating system concepts and time constraints, i.e. we don't intend to choose a core utility consisting of too many lines of code. Then, we will analyze the source code of the core utility in question and mark the segments of code where Rust's features would be well-applied.</w:t>
+        <w:t>Presenting at the poster session, we plan to pull examples from our background report in order to show the advantages of Rust over older systems programming languages. In addition to that, the marked-up code from the proof-of-concept could supplement this poster presentation as an appealing visual display.</w:t>
       </w:r>
     </w:p>
     <w:p>
@@ -517,7 +553,75 @@
         <w:rPr>
           <w:lang w:val="en-GB"/>
         </w:rPr>
-        <w:t>Presenting at the poster session, we plan to pull examples from our background report in order to show the advantages of Rust over older systems programming languages. In addition to that, the marked-up code from the proof-of-concept could supplement this poster presentation as an appealing visual display.</w:t>
+        <w:t>Ultimately,</w:t>
+      </w:r>
+      <w:r>
+        <w:rPr>
+          <w:lang w:val="en-GB"/>
+        </w:rPr>
+        <w:t xml:space="preserve"> for the 100% milestone,</w:t>
+      </w:r>
+      <w:r>
+        <w:rPr>
+          <w:lang w:val="en-GB"/>
+        </w:rPr>
+        <w:t xml:space="preserve"> our goal is to</w:t>
+      </w:r>
+      <w:r>
+        <w:rPr>
+          <w:lang w:val="en-GB"/>
+        </w:rPr>
+        <w:t xml:space="preserve"> actually</w:t>
+      </w:r>
+      <w:r>
+        <w:rPr>
+          <w:lang w:val="en-GB"/>
+        </w:rPr>
+        <w:t xml:space="preserve"> re-implement the GNU core utility. We will </w:t>
+      </w:r>
+      <w:r>
+        <w:rPr>
+          <w:lang w:val="en-GB"/>
+        </w:rPr>
+        <w:t>have a solid foundation in te</w:t>
+      </w:r>
+      <w:r>
+        <w:rPr>
+          <w:lang w:val="en-GB"/>
+        </w:rPr>
+        <w:t>rms of what exactly to optimize through the analysis we will have already completed. We are estimating t</w:t>
+      </w:r>
+      <w:r>
+        <w:rPr>
+          <w:lang w:val="en-GB"/>
+        </w:rPr>
+        <w:t>hat we will likely have to make sacrifices in functionality,</w:t>
+      </w:r>
+      <w:r>
+        <w:rPr>
+          <w:lang w:val="en-GB"/>
+        </w:rPr>
+        <w:t xml:space="preserve"> as some edge cases may be beyond the scope o</w:t>
+      </w:r>
+      <w:r>
+        <w:rPr>
+          <w:lang w:val="en-GB"/>
+        </w:rPr>
+        <w:t>f what we have learned in Rust or our grasp of the operating system arcana involved.</w:t>
+      </w:r>
+    </w:p>
+    <w:p>
+      <w:pPr>
+        <w:pStyle w:val="Head1"/>
+        <w:rPr>
+          <w:lang w:val="en-GB"/>
+        </w:rPr>
+      </w:pPr>
+      <w:r>
+        <w:rPr>
+          <w:lang w:val="en-GB"/>
+        </w:rPr>
+        <w:t>Resources</w:t>
       </w:r>
     </w:p>
     <w:p>
@@ -533,75 +637,37 @@
         <w:rPr>
           <w:lang w:val="en-GB"/>
         </w:rPr>
-        <w:t>Ultimately,</w:t>
-      </w:r>
-      <w:r>
-        <w:rPr>
-          <w:lang w:val="en-GB"/>
-        </w:rPr>
-        <w:t xml:space="preserve"> for the 100% milestone,</w:t>
-      </w:r>
-      <w:r>
-        <w:rPr>
-          <w:lang w:val="en-GB"/>
-        </w:rPr>
-        <w:t xml:space="preserve"> our goal is to</w:t>
-      </w:r>
-      <w:r>
-        <w:rPr>
-          <w:lang w:val="en-GB"/>
-        </w:rPr>
-        <w:t xml:space="preserve"> actually</w:t>
-      </w:r>
-      <w:r>
-        <w:rPr>
-          <w:lang w:val="en-GB"/>
-        </w:rPr>
-        <w:t xml:space="preserve"> re-implement the GNU core utility. We will </w:t>
-      </w:r>
-      <w:r>
-        <w:rPr>
-          <w:lang w:val="en-GB"/>
-        </w:rPr>
-        <w:t>have a solid foundation in te</w:t>
-      </w:r>
-      <w:r>
-        <w:rPr>
-          <w:lang w:val="en-GB"/>
-        </w:rPr>
-        <w:t>rms of what exactly to optimize through the analysis we will have already completed. We are estimating t</w:t>
-      </w:r>
-      <w:r>
-        <w:rPr>
-          <w:lang w:val="en-GB"/>
-        </w:rPr>
-        <w:t>hat we will likely have to make sacrifices in functionality,</w:t>
-      </w:r>
-      <w:r>
-        <w:rPr>
-          <w:lang w:val="en-GB"/>
-        </w:rPr>
-        <w:t xml:space="preserve"> as some edge cases may be beyond the scope o</w:t>
-      </w:r>
-      <w:r>
-        <w:rPr>
-          <w:lang w:val="en-GB"/>
-        </w:rPr>
-        <w:t>f what we have learned in Rust or our grasp of the operating system arcana involved.</w:t>
-      </w:r>
-    </w:p>
-    <w:p>
-      <w:pPr>
-        <w:pStyle w:val="Head1"/>
-        <w:rPr>
-          <w:lang w:val="en-GB"/>
-        </w:rPr>
-      </w:pPr>
-      <w:r>
-        <w:rPr>
-          <w:lang w:val="en-GB"/>
-        </w:rPr>
-        <w:t>Resources</w:t>
+        <w:t>There is a wide abundance</w:t>
+      </w:r>
+      <w:r>
+        <w:rPr>
+          <w:lang w:val="en-GB"/>
+        </w:rPr>
+        <w:t xml:space="preserve"> of resources available. Foremost, the Rust community itself as well as the Mozilla research team have either published or referenced several documents about Rust that range from a language reference</w:t>
+      </w:r>
+      <w:r>
+        <w:rPr>
+          <w:lang w:val="en-GB"/>
+        </w:rPr>
+        <w:t>, to</w:t>
+      </w:r>
+      <w:r>
+        <w:rPr>
+          <w:lang w:val="en-GB"/>
+        </w:rPr>
+        <w:t xml:space="preserve"> a guide for beginners</w:t>
+      </w:r>
+      <w:r>
+        <w:rPr>
+          <w:lang w:val="en-GB"/>
+        </w:rPr>
+        <w:t>,</w:t>
+      </w:r>
+      <w:r>
+        <w:rPr>
+          <w:lang w:val="en-GB"/>
+        </w:rPr>
+        <w:t xml:space="preserve"> to implementations of typical algorithms or a manual specifically for C/C++ programmers.</w:t>
       </w:r>
     </w:p>
     <w:p>
@@ -617,37 +683,152 @@
         <w:rPr>
           <w:lang w:val="en-GB"/>
         </w:rPr>
-        <w:t>There is a wide abundance</w:t>
-      </w:r>
-      <w:r>
-        <w:rPr>
-          <w:lang w:val="en-GB"/>
-        </w:rPr>
-        <w:t xml:space="preserve"> of resources available. Foremost, the Rust community itself as well as the Mozilla research team have either published or referenced several documents about Rust that range from a language reference</w:t>
-      </w:r>
-      <w:r>
-        <w:rPr>
-          <w:lang w:val="en-GB"/>
-        </w:rPr>
-        <w:t>, to</w:t>
-      </w:r>
-      <w:r>
-        <w:rPr>
-          <w:lang w:val="en-GB"/>
-        </w:rPr>
-        <w:t xml:space="preserve"> a guide for beginners</w:t>
-      </w:r>
-      <w:r>
-        <w:rPr>
-          <w:lang w:val="en-GB"/>
-        </w:rPr>
-        <w:t>,</w:t>
-      </w:r>
-      <w:r>
-        <w:rPr>
-          <w:lang w:val="en-GB"/>
-        </w:rPr>
-        <w:t xml:space="preserve"> to implementations of typical algorithms or a manual specifically for C/C++ programmers.</w:t>
+        <w:t xml:space="preserve">In order to learn and understand </w:t>
+      </w:r>
+      <w:r>
+        <w:rPr>
+          <w:lang w:val="en-GB"/>
+        </w:rPr>
+        <w:t>Rust, we will focus on</w:t>
+      </w:r>
+      <w:r>
+        <w:rPr>
+          <w:lang w:val="en-GB"/>
+        </w:rPr>
+        <w:t xml:space="preserve"> the Rust language reference</w:t>
+      </w:r>
+      <w:r>
+        <w:rPr>
+          <w:lang w:val="en-GB"/>
+        </w:rPr>
+        <w:t xml:space="preserve"> (https://doc.rust-lang.org/stable/reference/)</w:t>
+      </w:r>
+      <w:r>
+        <w:rPr>
+          <w:lang w:val="en-GB"/>
+        </w:rPr>
+        <w:t xml:space="preserve"> as well as </w:t>
+      </w:r>
+      <w:r>
+        <w:rPr>
+          <w:lang w:val="en-GB"/>
+        </w:rPr>
+        <w:t>the book “The Rust Programming L</w:t>
+      </w:r>
+      <w:r>
+        <w:rPr>
+          <w:lang w:val="en-GB"/>
+        </w:rPr>
+        <w:t>anguage”</w:t>
+      </w:r>
+      <w:r>
+        <w:rPr>
+          <w:lang w:val="en-GB"/>
+        </w:rPr>
+        <w:t xml:space="preserve"> (https://doc.rust-lang.org/book/second-edition/)</w:t>
+      </w:r>
+      <w:r>
+        <w:rPr>
+          <w:lang w:val="en-GB"/>
+        </w:rPr>
+        <w:t>.</w:t>
+      </w:r>
+      <w:r>
+        <w:rPr>
+          <w:lang w:val="en-GB"/>
+        </w:rPr>
+        <w:t xml:space="preserve"> Reviewing</w:t>
+      </w:r>
+      <w:r>
+        <w:rPr>
+          <w:lang w:val="en-GB"/>
+        </w:rPr>
+        <w:t xml:space="preserve"> the examples</w:t>
+      </w:r>
+      <w:r>
+        <w:rPr>
+          <w:lang w:val="en-GB"/>
+        </w:rPr>
+        <w:t xml:space="preserve"> given</w:t>
+      </w:r>
+      <w:r>
+        <w:rPr>
+          <w:lang w:val="en-GB"/>
+        </w:rPr>
+        <w:t xml:space="preserve"> on rustbyexam</w:t>
+      </w:r>
+      <w:r>
+        <w:rPr>
+          <w:lang w:val="en-GB"/>
+        </w:rPr>
+        <w:t>ple.com, scanning the blog series “Learning Rust” (</w:t>
+      </w:r>
+      <w:r>
+        <w:rPr>
+          <w:lang w:val="en-GB"/>
+        </w:rPr>
+        <w:t>https://medium.com/learning-rust</w:t>
+      </w:r>
+      <w:r>
+        <w:rPr>
+          <w:lang w:val="en-GB"/>
+        </w:rPr>
+        <w:t xml:space="preserve">) </w:t>
+      </w:r>
+      <w:r>
+        <w:rPr>
+          <w:lang w:val="en-GB"/>
+        </w:rPr>
+        <w:t>or watching the screencasts on intorust.com could help us deepen our knowledge.</w:t>
+      </w:r>
+      <w:r>
+        <w:rPr>
+          <w:lang w:val="en-GB"/>
+        </w:rPr>
+        <w:t xml:space="preserve"> When it </w:t>
+      </w:r>
+      <w:r>
+        <w:rPr>
+          <w:lang w:val="en-GB"/>
+        </w:rPr>
+        <w:lastRenderedPageBreak/>
+        <w:t>comes to writi</w:t>
+      </w:r>
+      <w:r>
+        <w:rPr>
+          <w:lang w:val="en-GB"/>
+        </w:rPr>
+        <w:t>ng a program in Rust, the Rust C</w:t>
+      </w:r>
+      <w:r>
+        <w:rPr>
+          <w:lang w:val="en-GB"/>
+        </w:rPr>
+        <w:t>ookbook</w:t>
+      </w:r>
+      <w:r>
+        <w:rPr>
+          <w:lang w:val="en-GB"/>
+        </w:rPr>
+        <w:t xml:space="preserve"> (</w:t>
+      </w:r>
+      <w:r>
+        <w:rPr>
+          <w:lang w:val="en-GB"/>
+        </w:rPr>
+        <w:t>https://github.com/rust-lang-nursery/rust-cookbook</w:t>
+      </w:r>
+      <w:r>
+        <w:rPr>
+          <w:lang w:val="en-GB"/>
+        </w:rPr>
+        <w:t>) might</w:t>
+      </w:r>
+      <w:r>
+        <w:rPr>
+          <w:lang w:val="en-GB"/>
+        </w:rPr>
+        <w:t xml:space="preserve"> provide us with valuable insights in how to implement basic procedures or data structures.</w:t>
       </w:r>
     </w:p>
     <w:p>
@@ -663,154 +844,127 @@
         <w:rPr>
           <w:lang w:val="en-GB"/>
         </w:rPr>
-        <w:lastRenderedPageBreak/>
-        <w:t xml:space="preserve">In order to learn and understand </w:t>
-      </w:r>
-      <w:r>
-        <w:rPr>
-          <w:lang w:val="en-GB"/>
-        </w:rPr>
-        <w:t>Rust, we will focus on</w:t>
-      </w:r>
-      <w:r>
-        <w:rPr>
-          <w:lang w:val="en-GB"/>
-        </w:rPr>
-        <w:t xml:space="preserve"> the Rust language reference</w:t>
-      </w:r>
-      <w:r>
-        <w:rPr>
-          <w:lang w:val="en-GB"/>
-        </w:rPr>
-        <w:t xml:space="preserve"> (https://doc.rust-lang.org/stable/reference/)</w:t>
-      </w:r>
-      <w:r>
-        <w:rPr>
-          <w:lang w:val="en-GB"/>
-        </w:rPr>
-        <w:t xml:space="preserve"> as well as </w:t>
-      </w:r>
-      <w:r>
-        <w:rPr>
-          <w:lang w:val="en-GB"/>
-        </w:rPr>
-        <w:t>the book “The Rust Programming L</w:t>
-      </w:r>
-      <w:r>
-        <w:rPr>
-          <w:lang w:val="en-GB"/>
-        </w:rPr>
-        <w:t>anguage”</w:t>
-      </w:r>
-      <w:r>
-        <w:rPr>
-          <w:lang w:val="en-GB"/>
-        </w:rPr>
-        <w:t xml:space="preserve"> (https://doc.rust-lang.org/book/second-edition/)</w:t>
-      </w:r>
-      <w:r>
-        <w:rPr>
-          <w:lang w:val="en-GB"/>
-        </w:rPr>
-        <w:t>.</w:t>
-      </w:r>
-      <w:r>
-        <w:rPr>
-          <w:lang w:val="en-GB"/>
-        </w:rPr>
-        <w:t xml:space="preserve"> Reviewing</w:t>
-      </w:r>
-      <w:r>
-        <w:rPr>
-          <w:lang w:val="en-GB"/>
-        </w:rPr>
-        <w:t xml:space="preserve"> the examples</w:t>
-      </w:r>
-      <w:r>
-        <w:rPr>
-          <w:lang w:val="en-GB"/>
-        </w:rPr>
-        <w:t xml:space="preserve"> given</w:t>
-      </w:r>
-      <w:r>
-        <w:rPr>
-          <w:lang w:val="en-GB"/>
-        </w:rPr>
-        <w:t xml:space="preserve"> on rustbyexam</w:t>
-      </w:r>
-      <w:r>
-        <w:rPr>
-          <w:lang w:val="en-GB"/>
-        </w:rPr>
-        <w:t>ple.com, scanning the blog series “Learning Rust” (</w:t>
-      </w:r>
-      <w:r>
-        <w:rPr>
-          <w:lang w:val="en-GB"/>
-        </w:rPr>
-        <w:t>https://medium.com/learning-rust</w:t>
-      </w:r>
-      <w:r>
-        <w:rPr>
-          <w:lang w:val="en-GB"/>
-        </w:rPr>
-        <w:t xml:space="preserve">) </w:t>
-      </w:r>
-      <w:r>
-        <w:rPr>
-          <w:lang w:val="en-GB"/>
-        </w:rPr>
-        <w:t>or watching the screencasts on intorust.com could help us deepen our knowledge.</w:t>
-      </w:r>
-      <w:r>
-        <w:rPr>
-          <w:lang w:val="en-GB"/>
-        </w:rPr>
-        <w:t xml:space="preserve"> When it comes to writi</w:t>
-      </w:r>
-      <w:r>
-        <w:rPr>
-          <w:lang w:val="en-GB"/>
-        </w:rPr>
-        <w:t>ng a program in Rust, the Rust C</w:t>
-      </w:r>
-      <w:r>
-        <w:rPr>
-          <w:lang w:val="en-GB"/>
-        </w:rPr>
-        <w:t>ookbo</w:t>
-      </w:r>
-      <w:bookmarkStart w:id="0" w:name="_GoBack"/>
-      <w:bookmarkEnd w:id="0"/>
-      <w:r>
-        <w:rPr>
-          <w:lang w:val="en-GB"/>
-        </w:rPr>
-        <w:t>ok</w:t>
-      </w:r>
-      <w:r>
-        <w:rPr>
-          <w:lang w:val="en-GB"/>
-        </w:rPr>
-        <w:t xml:space="preserve"> (</w:t>
-      </w:r>
-      <w:r>
-        <w:rPr>
-          <w:lang w:val="en-GB"/>
-        </w:rPr>
-        <w:t>https://github.com/rust-lang-nursery/rust-cookbook</w:t>
-      </w:r>
-      <w:r>
-        <w:rPr>
-          <w:lang w:val="en-GB"/>
-        </w:rPr>
-        <w:t>) might</w:t>
-      </w:r>
-      <w:r>
-        <w:rPr>
-          <w:lang w:val="en-GB"/>
-        </w:rPr>
-        <w:t xml:space="preserve"> provide us with valuable insights in how to implement basic procedures or data structures.</w:t>
+        <w:t>Addi</w:t>
+      </w:r>
+      <w:r>
+        <w:rPr>
+          <w:lang w:val="en-GB"/>
+        </w:rPr>
+        <w:t xml:space="preserve">tional information on differences between Rust and older systems programming languages could be gathered from </w:t>
+      </w:r>
+      <w:r>
+        <w:rPr>
+          <w:lang w:val="en-GB"/>
+        </w:rPr>
+        <w:t xml:space="preserve">other </w:t>
+      </w:r>
+      <w:r>
+        <w:rPr>
+          <w:lang w:val="en-GB"/>
+        </w:rPr>
+        <w:t>resources</w:t>
+      </w:r>
+      <w:r>
+        <w:rPr>
+          <w:lang w:val="en-GB"/>
+        </w:rPr>
+        <w:t xml:space="preserve"> s</w:t>
+      </w:r>
+      <w:r>
+        <w:rPr>
+          <w:lang w:val="en-GB"/>
+        </w:rPr>
+        <w:t>uch as the article</w:t>
+      </w:r>
+      <w:r>
+        <w:rPr>
+          <w:lang w:val="en-GB"/>
+        </w:rPr>
+        <w:t xml:space="preserve"> on point</w:t>
+      </w:r>
+      <w:r>
+        <w:rPr>
+          <w:lang w:val="en-GB"/>
+        </w:rPr>
+        <w:t>ers in C and their equivalents i</w:t>
+      </w:r>
+      <w:r>
+        <w:rPr>
+          <w:lang w:val="en-GB"/>
+        </w:rPr>
+        <w:t>n Rust (</w:t>
+      </w:r>
+      <w:r>
+        <w:rPr>
+          <w:lang w:val="en-GB"/>
+        </w:rPr>
+        <w:t>https://github.com/diwic/reffers-rs/blob/master/docs/Pointers.md</w:t>
+      </w:r>
+      <w:r>
+        <w:rPr>
+          <w:lang w:val="en-GB"/>
+        </w:rPr>
+        <w:t>), the manual “Rust for Systems Programmers” (</w:t>
+      </w:r>
+      <w:r>
+        <w:rPr>
+          <w:lang w:val="en-GB"/>
+        </w:rPr>
+        <w:t>https://github.com/nrc/r4cppp</w:t>
+      </w:r>
+      <w:r>
+        <w:rPr>
+          <w:lang w:val="en-GB"/>
+        </w:rPr>
+        <w:t>) or the book “Why Rust? Trustworthy, Concurrent Systems Programming” (</w:t>
+      </w:r>
+      <w:r>
+        <w:rPr>
+          <w:lang w:val="en-GB"/>
+        </w:rPr>
+        <w:t>http://www.oreilly.com/programming/free/files/why-rust.pdf</w:t>
+      </w:r>
+      <w:r>
+        <w:rPr>
+          <w:lang w:val="en-GB"/>
+        </w:rPr>
+        <w:t>). These documents will not be studied thoroughly but rather consulted whenever applicable.</w:t>
+      </w:r>
+      <w:r>
+        <w:rPr>
+          <w:lang w:val="en-GB"/>
+        </w:rPr>
+        <w:t xml:space="preserve"> </w:t>
+      </w:r>
+      <w:r>
+        <w:rPr>
+          <w:lang w:val="en-GB"/>
+        </w:rPr>
+        <w:t>The</w:t>
+      </w:r>
+      <w:r>
+        <w:rPr>
+          <w:lang w:val="en-GB"/>
+        </w:rPr>
+        <w:t xml:space="preserve"> resources</w:t>
+      </w:r>
+      <w:r>
+        <w:rPr>
+          <w:lang w:val="en-GB"/>
+        </w:rPr>
+        <w:t xml:space="preserve"> mentioned previously</w:t>
+      </w:r>
+      <w:r>
+        <w:rPr>
+          <w:lang w:val="en-GB"/>
+        </w:rPr>
+        <w:t xml:space="preserve"> and many more are listed on this website: </w:t>
+      </w:r>
+      <w:r>
+        <w:rPr>
+          <w:lang w:val="en-GB"/>
+        </w:rPr>
+        <w:t>https://github.com/rust-unofficial/awesome-rust</w:t>
       </w:r>
     </w:p>
     <w:p>
@@ -826,188 +980,22 @@
         <w:rPr>
           <w:lang w:val="en-GB"/>
         </w:rPr>
-        <w:t>Addi</w:t>
-      </w:r>
-      <w:r>
-        <w:rPr>
-          <w:lang w:val="en-GB"/>
-        </w:rPr>
-        <w:t xml:space="preserve">tional information on differences between Rust and older systems programming languages could be gathered from </w:t>
-      </w:r>
-      <w:r>
-        <w:rPr>
-          <w:lang w:val="en-GB"/>
-        </w:rPr>
-        <w:t xml:space="preserve">other </w:t>
-      </w:r>
-      <w:r>
-        <w:rPr>
-          <w:lang w:val="en-GB"/>
-        </w:rPr>
-        <w:t>resources</w:t>
-      </w:r>
-      <w:r>
-        <w:rPr>
-          <w:lang w:val="en-GB"/>
-        </w:rPr>
-        <w:t xml:space="preserve"> s</w:t>
-      </w:r>
-      <w:r>
-        <w:rPr>
-          <w:lang w:val="en-GB"/>
-        </w:rPr>
-        <w:t>uch as the article</w:t>
-      </w:r>
-      <w:r>
-        <w:rPr>
-          <w:lang w:val="en-GB"/>
-        </w:rPr>
-        <w:t xml:space="preserve"> on point</w:t>
-      </w:r>
-      <w:r>
-        <w:rPr>
-          <w:lang w:val="en-GB"/>
-        </w:rPr>
-        <w:t>ers in C and their equivalents i</w:t>
-      </w:r>
-      <w:r>
-        <w:rPr>
-          <w:lang w:val="en-GB"/>
-        </w:rPr>
-        <w:t>n Rust (</w:t>
-      </w:r>
-      <w:r>
-        <w:rPr>
-          <w:lang w:val="en-GB"/>
-        </w:rPr>
-        <w:t>https://github.com/diwic/reffers-rs/blob/master/docs/Pointers.md</w:t>
-      </w:r>
-      <w:r>
-        <w:rPr>
-          <w:lang w:val="en-GB"/>
-        </w:rPr>
-        <w:t>), the manual “Rust for Systems Programmers” (</w:t>
-      </w:r>
-      <w:r>
-        <w:rPr>
-          <w:lang w:val="en-GB"/>
-        </w:rPr>
-        <w:t>https://github.com/nrc/r4cppp</w:t>
-      </w:r>
-      <w:r>
-        <w:rPr>
-          <w:lang w:val="en-GB"/>
-        </w:rPr>
-        <w:t>) or the book “Why Rust? Trustworthy, Concurrent Systems Programming” (</w:t>
-      </w:r>
-      <w:r>
-        <w:rPr>
-          <w:lang w:val="en-GB"/>
-        </w:rPr>
-        <w:t>http://www.oreilly.com/programming/free/files/why-rust.pdf</w:t>
-      </w:r>
-      <w:r>
-        <w:rPr>
-          <w:lang w:val="en-GB"/>
-        </w:rPr>
-        <w:t>). These documents will not be studied thoroughly but rather consulted whenever applicable.</w:t>
-      </w:r>
-      <w:r>
-        <w:rPr>
-          <w:lang w:val="en-GB"/>
-        </w:rPr>
-        <w:t xml:space="preserve"> </w:t>
-      </w:r>
-      <w:r>
-        <w:rPr>
-          <w:lang w:val="en-GB"/>
-        </w:rPr>
-        <w:t>The</w:t>
-      </w:r>
-      <w:r>
-        <w:rPr>
-          <w:lang w:val="en-GB"/>
-        </w:rPr>
-        <w:t xml:space="preserve"> resources</w:t>
-      </w:r>
-      <w:r>
-        <w:rPr>
-          <w:lang w:val="en-GB"/>
-        </w:rPr>
-        <w:t xml:space="preserve"> mentioned previously</w:t>
-      </w:r>
-      <w:r>
-        <w:rPr>
-          <w:lang w:val="en-GB"/>
-        </w:rPr>
-        <w:t xml:space="preserve"> and many more are listed on this website: </w:t>
-      </w:r>
-      <w:r>
-        <w:rPr>
-          <w:lang w:val="en-GB"/>
-        </w:rPr>
-        <w:t>https://github.com/rust-unofficial/awesome-rust</w:t>
-      </w:r>
-    </w:p>
-    <w:p>
-      <w:pPr>
-        <w:pStyle w:val="Para"/>
-        <w:spacing w:line="360" w:lineRule="auto"/>
-        <w:jc w:val="both"/>
-        <w:rPr>
-          <w:lang w:val="en-GB"/>
-        </w:rPr>
-      </w:pPr>
-      <w:r>
-        <w:rPr>
-          <w:lang w:val="en-GB"/>
-        </w:rPr>
-        <w:t xml:space="preserve">In addition to that, talks given by members of the Rust community are available online that could provide us with </w:t>
-      </w:r>
-      <w:r>
-        <w:rPr>
-          <w:lang w:val="en-GB"/>
-        </w:rPr>
-        <w:t>an overview of</w:t>
-      </w:r>
-      <w:r>
-        <w:rPr>
-          <w:lang w:val="en-GB"/>
-        </w:rPr>
-        <w:t xml:space="preserve"> the language’s main features and specialties:</w:t>
-      </w:r>
-    </w:p>
-    <w:p>
-      <w:pPr>
-        <w:pStyle w:val="Para"/>
-        <w:spacing w:line="360" w:lineRule="auto"/>
-        <w:jc w:val="both"/>
-        <w:rPr>
-          <w:lang w:val="en-GB"/>
-        </w:rPr>
-      </w:pPr>
-      <w:r>
-        <w:rPr>
-          <w:lang w:val="en-GB"/>
-        </w:rPr>
-        <w:t>https://www.youtube.com/channel/UCaYhcUwRBNscFNUKTjgPFiA</w:t>
-      </w:r>
-    </w:p>
-    <w:p>
-      <w:pPr>
-        <w:pStyle w:val="Para"/>
-        <w:spacing w:line="360" w:lineRule="auto"/>
-        <w:jc w:val="both"/>
-        <w:rPr>
-          <w:lang w:val="en-GB"/>
-        </w:rPr>
-      </w:pPr>
-      <w:r>
-        <w:rPr>
-          <w:lang w:val="en-GB"/>
-        </w:rPr>
-        <w:t>https://www.youtube.com/watch?v=O5vzLKg7y-k</w:t>
-      </w:r>
+        <w:t>For a better understanding of the core utility sort, we will study the corresponding documentation (</w:t>
+      </w:r>
+      <w:r>
+        <w:rPr>
+          <w:lang w:val="en-GB"/>
+        </w:rPr>
+        <w:t>https://www.gnu.org/software/coreutils/manual/html_node/sort-invocation.html</w:t>
+      </w:r>
+      <w:r>
+        <w:rPr>
+          <w:lang w:val="en-GB"/>
+        </w:rPr>
+        <w:t>), so that we can reconstruct which functionalities we intend to implement.</w:t>
+      </w:r>
+      <w:bookmarkStart w:id="0" w:name="_GoBack"/>
+      <w:bookmarkEnd w:id="0"/>
     </w:p>
     <w:p>
       <w:pPr>
@@ -7988,7 +7976,7 @@
 </file>
 
 <file path=customXml/itemProps1.xml><?xml version="1.0" encoding="utf-8"?>
-<ds:datastoreItem xmlns:ds="http://schemas.openxmlformats.org/officeDocument/2006/customXml" ds:itemID="{F21E9A68-8132-40F4-AA87-BAA4AE66D521}">
+<ds:datastoreItem xmlns:ds="http://schemas.openxmlformats.org/officeDocument/2006/customXml" ds:itemID="{538ACA9C-8803-4BF9-837E-17B995C9042F}">
   <ds:schemaRefs>
     <ds:schemaRef ds:uri="http://schemas.openxmlformats.org/officeDocument/2006/bibliography"/>
   </ds:schemaRefs>

</xml_diff>